<commit_message>
Adding PSW 23 again
Put it in wrong place the first time.
</commit_message>
<xml_diff>
--- a/Problem Solving Workshops/PSW017_2017_01_07_Graphs/docx/TechInterviews20170107N17_Graphs.docx
+++ b/Problem Solving Workshops/PSW017_2017_01_07_Graphs/docx/TechInterviews20170107N17_Graphs.docx
@@ -1,11 +1,12 @@
 
 <file path=word/document.xml><?xml version="1.0" encoding="utf-8"?>
 <w:document xmlns:mc="http://schemas.openxmlformats.org/markup-compatibility/2006" xmlns:o="urn:schemas-microsoft-com:office:office" xmlns:r="http://schemas.openxmlformats.org/officeDocument/2006/relationships" xmlns:m="http://schemas.openxmlformats.org/officeDocument/2006/math" xmlns:v="urn:schemas-microsoft-com:vml" xmlns:wp="http://schemas.openxmlformats.org/drawingml/2006/wordprocessingDrawing" xmlns:w10="urn:schemas-microsoft-com:office:word" xmlns:w="http://schemas.openxmlformats.org/wordprocessingml/2006/main" xmlns:wne="http://schemas.microsoft.com/office/word/2006/wordml" xmlns:sl="http://schemas.openxmlformats.org/schemaLibrary/2006/main" xmlns:a="http://schemas.openxmlformats.org/drawingml/2006/main" xmlns:pic="http://schemas.openxmlformats.org/drawingml/2006/picture" xmlns:c="http://schemas.openxmlformats.org/drawingml/2006/chart" xmlns:lc="http://schemas.openxmlformats.org/drawingml/2006/lockedCanvas" xmlns:dgm="http://schemas.openxmlformats.org/drawingml/2006/diagram" xmlns:wps="http://schemas.microsoft.com/office/word/2010/wordprocessingShape" xmlns:wpg="http://schemas.microsoft.com/office/word/2010/wordprocessingGroup">
-  <w:background w:color="FFFFFF"/>
   <w:body>
     <w:p>
       <w:pPr>
-        <w:contextualSpacing w:val="0"/>
+        <w:pBdr/>
+        <w:contextualSpacing w:val="0"/>
+        <w:rPr/>
       </w:pPr>
       <w:r>
         <w:rPr>
@@ -51,8 +52,12 @@
           </w:tcPr>
           <w:p>
             <w:pPr>
+              <w:pBdr/>
               <w:spacing w:line="331.2" w:lineRule="auto"/>
               <w:contextualSpacing w:val="0"/>
+              <w:rPr>
+                <w:rFonts w:ascii="Nunito" w:cs="Nunito" w:eastAsia="Nunito" w:hAnsi="Nunito"/>
+              </w:rPr>
             </w:pPr>
             <w:r>
               <w:rPr>
@@ -78,9 +83,13 @@
           </w:tcPr>
           <w:p>
             <w:pPr>
+              <w:pBdr/>
               <w:spacing w:line="331.2" w:lineRule="auto"/>
               <w:contextualSpacing w:val="0"/>
               <w:jc w:val="right"/>
+              <w:rPr>
+                <w:rFonts w:ascii="Nunito" w:cs="Nunito" w:eastAsia="Nunito" w:hAnsi="Nunito"/>
+              </w:rPr>
             </w:pPr>
             <w:r>
               <w:rPr>
@@ -108,8 +117,12 @@
           </w:tcPr>
           <w:p>
             <w:pPr>
+              <w:pBdr/>
               <w:spacing w:line="331.2" w:lineRule="auto"/>
               <w:contextualSpacing w:val="0"/>
+              <w:rPr>
+                <w:rFonts w:ascii="Nunito" w:cs="Nunito" w:eastAsia="Nunito" w:hAnsi="Nunito"/>
+              </w:rPr>
             </w:pPr>
             <w:r>
               <w:rPr>
@@ -137,9 +150,17 @@
           </w:tcPr>
           <w:p>
             <w:pPr>
+              <w:pBdr/>
               <w:spacing w:line="331.2" w:lineRule="auto"/>
               <w:contextualSpacing w:val="0"/>
               <w:jc w:val="right"/>
+              <w:rPr>
+                <w:rFonts w:ascii="Nunito" w:cs="Nunito" w:eastAsia="Nunito" w:hAnsi="Nunito"/>
+                <w:color w:val="1155cc"/>
+                <w:sz w:val="18"/>
+                <w:szCs w:val="18"/>
+                <w:u w:val="single"/>
+              </w:rPr>
             </w:pPr>
             <w:hyperlink r:id="rId5">
               <w:r>
@@ -176,8 +197,14 @@
     </w:tbl>
     <w:p>
       <w:pPr>
-        <w:spacing w:line="331.2" w:lineRule="auto"/>
-        <w:contextualSpacing w:val="0"/>
+        <w:pBdr/>
+        <w:spacing w:line="331.2" w:lineRule="auto"/>
+        <w:contextualSpacing w:val="0"/>
+        <w:rPr>
+          <w:rFonts w:ascii="Cambria" w:cs="Cambria" w:eastAsia="Cambria" w:hAnsi="Cambria"/>
+          <w:sz w:val="18"/>
+          <w:szCs w:val="18"/>
+        </w:rPr>
       </w:pPr>
       <w:r>
         <w:rPr>
@@ -225,24 +252,33 @@
     </w:p>
     <w:p>
       <w:pPr>
-        <w:spacing w:line="331.2" w:lineRule="auto"/>
-        <w:contextualSpacing w:val="0"/>
-      </w:pPr>
-      <w:r>
-        <w:rPr>
-          <w:rtl w:val="0"/>
-        </w:rPr>
-      </w:r>
-    </w:p>
-    <w:p>
-      <w:pPr>
-        <w:spacing w:line="331.2" w:lineRule="auto"/>
-        <w:contextualSpacing w:val="0"/>
-      </w:pPr>
-      <w:r>
+        <w:pBdr/>
+        <w:spacing w:line="331.2" w:lineRule="auto"/>
+        <w:contextualSpacing w:val="0"/>
+        <w:rPr>
+          <w:rFonts w:ascii="Nunito" w:cs="Nunito" w:eastAsia="Nunito" w:hAnsi="Nunito"/>
+        </w:rPr>
+      </w:pPr>
+      <w:r>
+        <w:rPr>
+          <w:rtl w:val="0"/>
+        </w:rPr>
+      </w:r>
+    </w:p>
+    <w:p>
+      <w:pPr>
+        <w:pBdr/>
+        <w:spacing w:line="331.2" w:lineRule="auto"/>
+        <w:contextualSpacing w:val="0"/>
         <w:rPr>
           <w:rFonts w:ascii="Nunito" w:cs="Nunito" w:eastAsia="Nunito" w:hAnsi="Nunito"/>
           <w:b w:val="1"/>
+        </w:rPr>
+      </w:pPr>
+      <w:r>
+        <w:rPr>
+          <w:rFonts w:ascii="Nunito" w:cs="Nunito" w:eastAsia="Nunito" w:hAnsi="Nunito"/>
+          <w:b w:val="1"/>
           <w:rtl w:val="0"/>
         </w:rPr>
         <w:t xml:space="preserve">Graph Problems Problem Solving Workshop</w:t>
@@ -255,26 +291,39 @@
     </w:p>
     <w:p>
       <w:pPr>
-        <w:spacing w:line="331.2" w:lineRule="auto"/>
-        <w:contextualSpacing w:val="0"/>
-      </w:pPr>
-      <w:r>
-        <w:rPr>
-          <w:rtl w:val="0"/>
-        </w:rPr>
-      </w:r>
-    </w:p>
-    <w:p>
-      <w:pPr>
-        <w:spacing w:line="331.2" w:lineRule="auto"/>
-        <w:contextualSpacing w:val="0"/>
-      </w:pPr>
-      <w:r>
+        <w:pBdr/>
+        <w:spacing w:line="331.2" w:lineRule="auto"/>
+        <w:contextualSpacing w:val="0"/>
         <w:rPr>
           <w:rFonts w:ascii="Nunito" w:cs="Nunito" w:eastAsia="Nunito" w:hAnsi="Nunito"/>
           <w:b w:val="1"/>
           <w:sz w:val="20"/>
           <w:szCs w:val="20"/>
+        </w:rPr>
+      </w:pPr>
+      <w:r>
+        <w:rPr>
+          <w:rtl w:val="0"/>
+        </w:rPr>
+      </w:r>
+    </w:p>
+    <w:p>
+      <w:pPr>
+        <w:pBdr/>
+        <w:spacing w:line="331.2" w:lineRule="auto"/>
+        <w:contextualSpacing w:val="0"/>
+        <w:rPr>
+          <w:rFonts w:ascii="Nunito" w:cs="Nunito" w:eastAsia="Nunito" w:hAnsi="Nunito"/>
+          <w:sz w:val="20"/>
+          <w:szCs w:val="20"/>
+        </w:rPr>
+      </w:pPr>
+      <w:r>
+        <w:rPr>
+          <w:rFonts w:ascii="Nunito" w:cs="Nunito" w:eastAsia="Nunito" w:hAnsi="Nunito"/>
+          <w:b w:val="1"/>
+          <w:sz w:val="20"/>
+          <w:szCs w:val="20"/>
           <w:rtl w:val="0"/>
         </w:rPr>
         <w:t xml:space="preserve">More practice questions: </w:t>
@@ -291,8 +340,14 @@
     </w:p>
     <w:p>
       <w:pPr>
-        <w:spacing w:line="331.2" w:lineRule="auto"/>
-        <w:contextualSpacing w:val="0"/>
+        <w:pBdr/>
+        <w:spacing w:line="331.2" w:lineRule="auto"/>
+        <w:contextualSpacing w:val="0"/>
+        <w:rPr>
+          <w:rFonts w:ascii="Nunito" w:cs="Nunito" w:eastAsia="Nunito" w:hAnsi="Nunito"/>
+          <w:sz w:val="20"/>
+          <w:szCs w:val="20"/>
+        </w:rPr>
       </w:pPr>
       <w:r>
         <w:rPr>
@@ -316,8 +371,15 @@
     </w:p>
     <w:p>
       <w:pPr>
-        <w:spacing w:line="331.2" w:lineRule="auto"/>
-        <w:contextualSpacing w:val="0"/>
+        <w:pBdr/>
+        <w:spacing w:line="331.2" w:lineRule="auto"/>
+        <w:contextualSpacing w:val="0"/>
+        <w:rPr>
+          <w:rFonts w:ascii="Nunito" w:cs="Nunito" w:eastAsia="Nunito" w:hAnsi="Nunito"/>
+          <w:b w:val="1"/>
+          <w:sz w:val="20"/>
+          <w:szCs w:val="20"/>
+        </w:rPr>
       </w:pPr>
       <w:r>
         <w:rPr>
@@ -390,19 +452,30 @@
     </w:p>
     <w:p>
       <w:pPr>
-        <w:spacing w:line="331.2" w:lineRule="auto"/>
-        <w:contextualSpacing w:val="0"/>
-      </w:pPr>
-      <w:r>
-        <w:rPr>
-          <w:rtl w:val="0"/>
-        </w:rPr>
-      </w:r>
-    </w:p>
-    <w:p>
-      <w:pPr>
-        <w:spacing w:line="331.2" w:lineRule="auto"/>
-        <w:contextualSpacing w:val="0"/>
+        <w:pBdr/>
+        <w:spacing w:line="331.2" w:lineRule="auto"/>
+        <w:contextualSpacing w:val="0"/>
+        <w:rPr>
+          <w:sz w:val="12"/>
+          <w:szCs w:val="12"/>
+        </w:rPr>
+      </w:pPr>
+      <w:r>
+        <w:rPr>
+          <w:rtl w:val="0"/>
+        </w:rPr>
+      </w:r>
+    </w:p>
+    <w:p>
+      <w:pPr>
+        <w:pBdr/>
+        <w:spacing w:line="331.2" w:lineRule="auto"/>
+        <w:contextualSpacing w:val="0"/>
+        <w:rPr>
+          <w:rFonts w:ascii="Nunito" w:cs="Nunito" w:eastAsia="Nunito" w:hAnsi="Nunito"/>
+          <w:sz w:val="20"/>
+          <w:szCs w:val="20"/>
+        </w:rPr>
       </w:pPr>
       <w:r>
         <w:rPr>
@@ -416,8 +489,12 @@
     </w:p>
     <w:p>
       <w:pPr>
-        <w:spacing w:line="331.2" w:lineRule="auto"/>
-        <w:contextualSpacing w:val="0"/>
+        <w:pBdr/>
+        <w:spacing w:line="331.2" w:lineRule="auto"/>
+        <w:contextualSpacing w:val="0"/>
+        <w:rPr>
+          <w:rFonts w:ascii="Nunito" w:cs="Nunito" w:eastAsia="Nunito" w:hAnsi="Nunito"/>
+        </w:rPr>
       </w:pPr>
       <w:r>
         <w:pict>
@@ -432,192 +509,15 @@
     </w:p>
     <w:p>
       <w:pPr>
-        <w:spacing w:line="331.2" w:lineRule="auto"/>
-        <w:contextualSpacing w:val="0"/>
-      </w:pPr>
-      <w:r>
+        <w:pBdr/>
+        <w:spacing w:line="331.2" w:lineRule="auto"/>
+        <w:contextualSpacing w:val="0"/>
         <w:rPr>
           <w:rFonts w:ascii="Bree Serif" w:cs="Bree Serif" w:eastAsia="Bree Serif" w:hAnsi="Bree Serif"/>
           <w:b w:val="1"/>
           <w:sz w:val="28"/>
           <w:szCs w:val="28"/>
-          <w:rtl w:val="0"/>
-        </w:rPr>
-        <w:t xml:space="preserve">Problem #1, “Distributed Debugging”</w:t>
-      </w:r>
-    </w:p>
-    <w:p>
-      <w:pPr>
-        <w:spacing w:line="331.2" w:lineRule="auto"/>
-        <w:contextualSpacing w:val="0"/>
-      </w:pPr>
-      <w:r>
-        <w:rPr>
-          <w:rFonts w:ascii="Nunito" w:cs="Nunito" w:eastAsia="Nunito" w:hAnsi="Nunito"/>
-          <w:sz w:val="20"/>
-          <w:szCs w:val="20"/>
-          <w:rtl w:val="0"/>
-        </w:rPr>
-        <w:t xml:space="preserve">You have a distributed system. When a sequence of events happens, different parts of the distributed system may see -- and log -- different subsets of those events. The events always appear in the same order in each component’s log as the order in which they actually occurred, but each log may only have a subset of the events. Given the sequence recorded in each log, can you recover the original sequence (or say that there isn’t enough information to do so)?</w:t>
-      </w:r>
-    </w:p>
-    <w:p>
-      <w:pPr>
-        <w:spacing w:line="331.2" w:lineRule="auto"/>
-        <w:contextualSpacing w:val="0"/>
-      </w:pPr>
-      <w:r>
-        <w:rPr>
-          <w:rtl w:val="0"/>
-        </w:rPr>
-      </w:r>
-    </w:p>
-    <w:p>
-      <w:pPr>
-        <w:spacing w:line="331.2" w:lineRule="auto"/>
-        <w:contextualSpacing w:val="0"/>
-      </w:pPr>
-      <w:r>
-        <w:rPr>
-          <w:rFonts w:ascii="Nunito" w:cs="Nunito" w:eastAsia="Nunito" w:hAnsi="Nunito"/>
-          <w:b w:val="1"/>
-          <w:sz w:val="20"/>
-          <w:szCs w:val="20"/>
-          <w:rtl w:val="0"/>
-        </w:rPr>
-        <w:t xml:space="preserve">Example Input:</w:t>
-      </w:r>
-    </w:p>
-    <w:p>
-      <w:pPr>
-        <w:spacing w:line="331.2" w:lineRule="auto"/>
-        <w:contextualSpacing w:val="0"/>
-      </w:pPr>
-      <w:r>
-        <w:rPr>
-          <w:rFonts w:ascii="Nunito" w:cs="Nunito" w:eastAsia="Nunito" w:hAnsi="Nunito"/>
-          <w:sz w:val="20"/>
-          <w:szCs w:val="20"/>
-          <w:rtl w:val="0"/>
-        </w:rPr>
-        <w:t xml:space="preserve">frontend server log: connected to server, successful login, logged out</w:t>
-      </w:r>
-    </w:p>
-    <w:p>
-      <w:pPr>
-        <w:spacing w:line="331.2" w:lineRule="auto"/>
-        <w:contextualSpacing w:val="0"/>
-      </w:pPr>
-      <w:r>
-        <w:rPr>
-          <w:rFonts w:ascii="Nunito" w:cs="Nunito" w:eastAsia="Nunito" w:hAnsi="Nunito"/>
-          <w:sz w:val="20"/>
-          <w:szCs w:val="20"/>
-          <w:rtl w:val="0"/>
-        </w:rPr>
-        <w:t xml:space="preserve">authentication module log: failed login, successful login, logged out</w:t>
-      </w:r>
-    </w:p>
-    <w:p>
-      <w:pPr>
-        <w:spacing w:line="331.2" w:lineRule="auto"/>
-        <w:contextualSpacing w:val="0"/>
-      </w:pPr>
-      <w:r>
-        <w:rPr>
-          <w:rFonts w:ascii="Nunito" w:cs="Nunito" w:eastAsia="Nunito" w:hAnsi="Nunito"/>
-          <w:sz w:val="20"/>
-          <w:szCs w:val="20"/>
-          <w:rtl w:val="0"/>
-        </w:rPr>
-        <w:t xml:space="preserve">security audit log: connected to server, failed login,  initiated bank transfer</w:t>
-      </w:r>
-    </w:p>
-    <w:p>
-      <w:pPr>
-        <w:spacing w:line="331.2" w:lineRule="auto"/>
-        <w:contextualSpacing w:val="0"/>
-      </w:pPr>
-      <w:r>
-        <w:rPr>
-          <w:rFonts w:ascii="Nunito" w:cs="Nunito" w:eastAsia="Nunito" w:hAnsi="Nunito"/>
-          <w:sz w:val="20"/>
-          <w:szCs w:val="20"/>
-          <w:rtl w:val="0"/>
-        </w:rPr>
-        <w:t xml:space="preserve">feature usage log: initiated bank transfer, logged out</w:t>
-      </w:r>
-    </w:p>
-    <w:p>
-      <w:pPr>
-        <w:spacing w:line="331.2" w:lineRule="auto"/>
-        <w:contextualSpacing w:val="0"/>
-      </w:pPr>
-      <w:r>
-        <w:rPr>
-          <w:rFonts w:ascii="Nunito" w:cs="Nunito" w:eastAsia="Nunito" w:hAnsi="Nunito"/>
-          <w:b w:val="1"/>
-          <w:sz w:val="20"/>
-          <w:szCs w:val="20"/>
-          <w:rtl w:val="0"/>
-        </w:rPr>
-        <w:t xml:space="preserve">Output: </w:t>
-      </w:r>
-      <w:r>
-        <w:rPr>
-          <w:rFonts w:ascii="Nunito" w:cs="Nunito" w:eastAsia="Nunito" w:hAnsi="Nunito"/>
-          <w:sz w:val="20"/>
-          <w:szCs w:val="20"/>
-          <w:rtl w:val="0"/>
-        </w:rPr>
-        <w:t xml:space="preserve">connected to server, failed login, successful login, initiated bank transfer, logged out</w:t>
-      </w:r>
-    </w:p>
-    <w:p>
-      <w:pPr>
-        <w:spacing w:line="331.2" w:lineRule="auto"/>
-        <w:contextualSpacing w:val="0"/>
-      </w:pPr>
-      <w:r>
-        <w:rPr>
-          <w:rFonts w:ascii="Nunito" w:cs="Nunito" w:eastAsia="Nunito" w:hAnsi="Nunito"/>
-          <w:b w:val="1"/>
-          <w:sz w:val="20"/>
-          <w:szCs w:val="20"/>
-          <w:rtl w:val="0"/>
-        </w:rPr>
-        <w:t xml:space="preserve">Explanation</w:t>
-      </w:r>
-      <w:r>
-        <w:rPr>
-          <w:rFonts w:ascii="Nunito" w:cs="Nunito" w:eastAsia="Nunito" w:hAnsi="Nunito"/>
-          <w:sz w:val="20"/>
-          <w:szCs w:val="20"/>
-          <w:rtl w:val="0"/>
-        </w:rPr>
-        <w:t xml:space="preserve">: the output shown is the only sequence of events consistent with the components seeing the events in the order shown in the input, given the problem’s condition that each component always sees events in the order that they occur.</w:t>
-      </w:r>
-    </w:p>
-    <w:p>
-      <w:pPr>
-        <w:spacing w:line="331.2" w:lineRule="auto"/>
-        <w:contextualSpacing w:val="0"/>
-      </w:pPr>
-      <w:r>
-        <w:pict>
-          <v:rect style="width:0.0pt;height:1.5pt" o:hr="t" o:hrstd="t" o:hralign="center" fillcolor="#A0A0A0" stroked="f"/>
-        </w:pict>
-      </w:r>
-      <w:r>
-        <w:rPr>
-          <w:rtl w:val="0"/>
-        </w:rPr>
-      </w:r>
-    </w:p>
-    <w:p>
-      <w:pPr>
-        <w:spacing w:line="331.2" w:lineRule="auto"/>
-        <w:contextualSpacing w:val="0"/>
+        </w:rPr>
       </w:pPr>
       <w:r>
         <w:rPr>
@@ -627,13 +527,269 @@
           <w:szCs w:val="28"/>
           <w:rtl w:val="0"/>
         </w:rPr>
+        <w:t xml:space="preserve">Problem #1, “Distributed Debugging”</w:t>
+      </w:r>
+    </w:p>
+    <w:p>
+      <w:pPr>
+        <w:pBdr/>
+        <w:spacing w:line="331.2" w:lineRule="auto"/>
+        <w:contextualSpacing w:val="0"/>
+        <w:rPr>
+          <w:rFonts w:ascii="Nunito" w:cs="Nunito" w:eastAsia="Nunito" w:hAnsi="Nunito"/>
+          <w:sz w:val="20"/>
+          <w:szCs w:val="20"/>
+        </w:rPr>
+      </w:pPr>
+      <w:r>
+        <w:rPr>
+          <w:rFonts w:ascii="Nunito" w:cs="Nunito" w:eastAsia="Nunito" w:hAnsi="Nunito"/>
+          <w:sz w:val="20"/>
+          <w:szCs w:val="20"/>
+          <w:rtl w:val="0"/>
+        </w:rPr>
+        <w:t xml:space="preserve">You have a distributed system. When a sequence of events happens, different parts of the distributed system may see -- and log -- different subsets of those events. The events always appear in the same order in each component’s log as the order in which they actually occurred, but each log may only have a subset of the events. Given the sequence recorded in each log, can you recover the original sequence (or say that there isn’t enough information to do so)?</w:t>
+      </w:r>
+    </w:p>
+    <w:p>
+      <w:pPr>
+        <w:pBdr/>
+        <w:spacing w:line="331.2" w:lineRule="auto"/>
+        <w:contextualSpacing w:val="0"/>
+        <w:rPr>
+          <w:rFonts w:ascii="Nunito" w:cs="Nunito" w:eastAsia="Nunito" w:hAnsi="Nunito"/>
+          <w:sz w:val="12"/>
+          <w:szCs w:val="12"/>
+        </w:rPr>
+      </w:pPr>
+      <w:r>
+        <w:rPr>
+          <w:rtl w:val="0"/>
+        </w:rPr>
+      </w:r>
+    </w:p>
+    <w:p>
+      <w:pPr>
+        <w:pBdr/>
+        <w:spacing w:line="331.2" w:lineRule="auto"/>
+        <w:contextualSpacing w:val="0"/>
+        <w:rPr>
+          <w:rFonts w:ascii="Nunito" w:cs="Nunito" w:eastAsia="Nunito" w:hAnsi="Nunito"/>
+          <w:b w:val="1"/>
+          <w:sz w:val="20"/>
+          <w:szCs w:val="20"/>
+        </w:rPr>
+      </w:pPr>
+      <w:r>
+        <w:rPr>
+          <w:rFonts w:ascii="Nunito" w:cs="Nunito" w:eastAsia="Nunito" w:hAnsi="Nunito"/>
+          <w:b w:val="1"/>
+          <w:sz w:val="20"/>
+          <w:szCs w:val="20"/>
+          <w:rtl w:val="0"/>
+        </w:rPr>
+        <w:t xml:space="preserve">Example Input:</w:t>
+      </w:r>
+    </w:p>
+    <w:p>
+      <w:pPr>
+        <w:pBdr/>
+        <w:spacing w:line="331.2" w:lineRule="auto"/>
+        <w:contextualSpacing w:val="0"/>
+        <w:rPr>
+          <w:rFonts w:ascii="Nunito" w:cs="Nunito" w:eastAsia="Nunito" w:hAnsi="Nunito"/>
+          <w:sz w:val="20"/>
+          <w:szCs w:val="20"/>
+        </w:rPr>
+      </w:pPr>
+      <w:r>
+        <w:rPr>
+          <w:rFonts w:ascii="Nunito" w:cs="Nunito" w:eastAsia="Nunito" w:hAnsi="Nunito"/>
+          <w:sz w:val="20"/>
+          <w:szCs w:val="20"/>
+          <w:rtl w:val="0"/>
+        </w:rPr>
+        <w:t xml:space="preserve">frontend server log: connected to server, successful login, logged out</w:t>
+      </w:r>
+    </w:p>
+    <w:p>
+      <w:pPr>
+        <w:pBdr/>
+        <w:spacing w:line="331.2" w:lineRule="auto"/>
+        <w:contextualSpacing w:val="0"/>
+        <w:rPr>
+          <w:rFonts w:ascii="Nunito" w:cs="Nunito" w:eastAsia="Nunito" w:hAnsi="Nunito"/>
+          <w:sz w:val="20"/>
+          <w:szCs w:val="20"/>
+        </w:rPr>
+      </w:pPr>
+      <w:r>
+        <w:rPr>
+          <w:rFonts w:ascii="Nunito" w:cs="Nunito" w:eastAsia="Nunito" w:hAnsi="Nunito"/>
+          <w:sz w:val="20"/>
+          <w:szCs w:val="20"/>
+          <w:rtl w:val="0"/>
+        </w:rPr>
+        <w:t xml:space="preserve">authentication module log: failed login, successful login, logged out</w:t>
+      </w:r>
+    </w:p>
+    <w:p>
+      <w:pPr>
+        <w:pBdr/>
+        <w:spacing w:line="331.2" w:lineRule="auto"/>
+        <w:contextualSpacing w:val="0"/>
+        <w:rPr>
+          <w:rFonts w:ascii="Nunito" w:cs="Nunito" w:eastAsia="Nunito" w:hAnsi="Nunito"/>
+          <w:sz w:val="20"/>
+          <w:szCs w:val="20"/>
+        </w:rPr>
+      </w:pPr>
+      <w:r>
+        <w:rPr>
+          <w:rFonts w:ascii="Nunito" w:cs="Nunito" w:eastAsia="Nunito" w:hAnsi="Nunito"/>
+          <w:sz w:val="20"/>
+          <w:szCs w:val="20"/>
+          <w:rtl w:val="0"/>
+        </w:rPr>
+        <w:t xml:space="preserve">security audit log: connected to server, failed login,  initiated bank transfer</w:t>
+      </w:r>
+    </w:p>
+    <w:p>
+      <w:pPr>
+        <w:pBdr/>
+        <w:spacing w:line="331.2" w:lineRule="auto"/>
+        <w:contextualSpacing w:val="0"/>
+        <w:rPr>
+          <w:rFonts w:ascii="Nunito" w:cs="Nunito" w:eastAsia="Nunito" w:hAnsi="Nunito"/>
+          <w:sz w:val="20"/>
+          <w:szCs w:val="20"/>
+        </w:rPr>
+      </w:pPr>
+      <w:r>
+        <w:rPr>
+          <w:rFonts w:ascii="Nunito" w:cs="Nunito" w:eastAsia="Nunito" w:hAnsi="Nunito"/>
+          <w:sz w:val="20"/>
+          <w:szCs w:val="20"/>
+          <w:rtl w:val="0"/>
+        </w:rPr>
+        <w:t xml:space="preserve">feature usage log: successful login, initiated bank transfer, logged out</w:t>
+      </w:r>
+    </w:p>
+    <w:p>
+      <w:pPr>
+        <w:pBdr/>
+        <w:spacing w:line="331.2" w:lineRule="auto"/>
+        <w:contextualSpacing w:val="0"/>
+        <w:rPr>
+          <w:rFonts w:ascii="Nunito" w:cs="Nunito" w:eastAsia="Nunito" w:hAnsi="Nunito"/>
+          <w:sz w:val="20"/>
+          <w:szCs w:val="20"/>
+        </w:rPr>
+      </w:pPr>
+      <w:r>
+        <w:rPr>
+          <w:rFonts w:ascii="Nunito" w:cs="Nunito" w:eastAsia="Nunito" w:hAnsi="Nunito"/>
+          <w:b w:val="1"/>
+          <w:sz w:val="20"/>
+          <w:szCs w:val="20"/>
+          <w:rtl w:val="0"/>
+        </w:rPr>
+        <w:t xml:space="preserve">Output: </w:t>
+      </w:r>
+      <w:r>
+        <w:rPr>
+          <w:rFonts w:ascii="Nunito" w:cs="Nunito" w:eastAsia="Nunito" w:hAnsi="Nunito"/>
+          <w:sz w:val="20"/>
+          <w:szCs w:val="20"/>
+          <w:rtl w:val="0"/>
+        </w:rPr>
+        <w:t xml:space="preserve">connected to server, failed login, successful login, initiated bank transfer, logged out</w:t>
+      </w:r>
+    </w:p>
+    <w:p>
+      <w:pPr>
+        <w:pBdr/>
+        <w:spacing w:line="331.2" w:lineRule="auto"/>
+        <w:contextualSpacing w:val="0"/>
+        <w:rPr>
+          <w:rFonts w:ascii="Nunito" w:cs="Nunito" w:eastAsia="Nunito" w:hAnsi="Nunito"/>
+          <w:sz w:val="20"/>
+          <w:szCs w:val="20"/>
+        </w:rPr>
+      </w:pPr>
+      <w:r>
+        <w:rPr>
+          <w:rFonts w:ascii="Nunito" w:cs="Nunito" w:eastAsia="Nunito" w:hAnsi="Nunito"/>
+          <w:b w:val="1"/>
+          <w:sz w:val="20"/>
+          <w:szCs w:val="20"/>
+          <w:rtl w:val="0"/>
+        </w:rPr>
+        <w:t xml:space="preserve">Explanation</w:t>
+      </w:r>
+      <w:r>
+        <w:rPr>
+          <w:rFonts w:ascii="Nunito" w:cs="Nunito" w:eastAsia="Nunito" w:hAnsi="Nunito"/>
+          <w:sz w:val="20"/>
+          <w:szCs w:val="20"/>
+          <w:rtl w:val="0"/>
+        </w:rPr>
+        <w:t xml:space="preserve">: the output shown is the only sequence of events consistent with the components seeing the events in the order shown in the input, given the problem’s condition that each component always sees events in the order that they occur.</w:t>
+      </w:r>
+    </w:p>
+    <w:p>
+      <w:pPr>
+        <w:pBdr/>
+        <w:spacing w:line="331.2" w:lineRule="auto"/>
+        <w:contextualSpacing w:val="0"/>
+        <w:rPr>
+          <w:rFonts w:ascii="Nunito" w:cs="Nunito" w:eastAsia="Nunito" w:hAnsi="Nunito"/>
+        </w:rPr>
+      </w:pPr>
+      <w:r>
+        <w:pict>
+          <v:rect style="width:0.0pt;height:1.5pt" o:hr="t" o:hrstd="t" o:hralign="center" fillcolor="#A0A0A0" stroked="f"/>
+        </w:pict>
+      </w:r>
+      <w:r>
+        <w:rPr>
+          <w:rtl w:val="0"/>
+        </w:rPr>
+      </w:r>
+    </w:p>
+    <w:p>
+      <w:pPr>
+        <w:pBdr/>
+        <w:spacing w:line="331.2" w:lineRule="auto"/>
+        <w:contextualSpacing w:val="0"/>
+        <w:rPr>
+          <w:rFonts w:ascii="Bree Serif" w:cs="Bree Serif" w:eastAsia="Bree Serif" w:hAnsi="Bree Serif"/>
+          <w:b w:val="1"/>
+          <w:sz w:val="28"/>
+          <w:szCs w:val="28"/>
+        </w:rPr>
+      </w:pPr>
+      <w:r>
+        <w:rPr>
+          <w:rFonts w:ascii="Bree Serif" w:cs="Bree Serif" w:eastAsia="Bree Serif" w:hAnsi="Bree Serif"/>
+          <w:b w:val="1"/>
+          <w:sz w:val="28"/>
+          <w:szCs w:val="28"/>
+          <w:rtl w:val="0"/>
+        </w:rPr>
         <w:t xml:space="preserve">Problem #2, “Kayaking”</w:t>
       </w:r>
     </w:p>
     <w:p>
       <w:pPr>
-        <w:spacing w:line="331.2" w:lineRule="auto"/>
-        <w:contextualSpacing w:val="0"/>
+        <w:pBdr/>
+        <w:spacing w:line="331.2" w:lineRule="auto"/>
+        <w:contextualSpacing w:val="0"/>
+        <w:rPr>
+          <w:rFonts w:ascii="Nunito" w:cs="Nunito" w:eastAsia="Nunito" w:hAnsi="Nunito"/>
+          <w:sz w:val="20"/>
+          <w:szCs w:val="20"/>
+        </w:rPr>
       </w:pPr>
       <w:r>
         <w:rPr>
@@ -676,19 +832,31 @@
     </w:p>
     <w:p>
       <w:pPr>
-        <w:spacing w:line="331.2" w:lineRule="auto"/>
-        <w:contextualSpacing w:val="0"/>
-      </w:pPr>
-      <w:r>
-        <w:rPr>
-          <w:rtl w:val="0"/>
-        </w:rPr>
-      </w:r>
-    </w:p>
-    <w:p>
-      <w:pPr>
-        <w:spacing w:line="331.2" w:lineRule="auto"/>
-        <w:contextualSpacing w:val="0"/>
+        <w:pBdr/>
+        <w:spacing w:line="331.2" w:lineRule="auto"/>
+        <w:contextualSpacing w:val="0"/>
+        <w:rPr>
+          <w:rFonts w:ascii="Nunito" w:cs="Nunito" w:eastAsia="Nunito" w:hAnsi="Nunito"/>
+          <w:sz w:val="12"/>
+          <w:szCs w:val="12"/>
+        </w:rPr>
+      </w:pPr>
+      <w:r>
+        <w:rPr>
+          <w:rtl w:val="0"/>
+        </w:rPr>
+      </w:r>
+    </w:p>
+    <w:p>
+      <w:pPr>
+        <w:pBdr/>
+        <w:spacing w:line="331.2" w:lineRule="auto"/>
+        <w:contextualSpacing w:val="0"/>
+        <w:rPr>
+          <w:rFonts w:ascii="Nunito" w:cs="Nunito" w:eastAsia="Nunito" w:hAnsi="Nunito"/>
+          <w:sz w:val="20"/>
+          <w:szCs w:val="20"/>
+        </w:rPr>
       </w:pPr>
       <w:r>
         <w:rPr>
@@ -702,19 +870,31 @@
     </w:p>
     <w:p>
       <w:pPr>
-        <w:spacing w:line="331.2" w:lineRule="auto"/>
-        <w:contextualSpacing w:val="0"/>
-      </w:pPr>
-      <w:r>
-        <w:rPr>
-          <w:rtl w:val="0"/>
-        </w:rPr>
-      </w:r>
-    </w:p>
-    <w:p>
-      <w:pPr>
-        <w:spacing w:line="331.2" w:lineRule="auto"/>
-        <w:contextualSpacing w:val="0"/>
+        <w:pBdr/>
+        <w:spacing w:line="331.2" w:lineRule="auto"/>
+        <w:contextualSpacing w:val="0"/>
+        <w:rPr>
+          <w:rFonts w:ascii="Nunito" w:cs="Nunito" w:eastAsia="Nunito" w:hAnsi="Nunito"/>
+          <w:sz w:val="12"/>
+          <w:szCs w:val="12"/>
+        </w:rPr>
+      </w:pPr>
+      <w:r>
+        <w:rPr>
+          <w:rtl w:val="0"/>
+        </w:rPr>
+      </w:r>
+    </w:p>
+    <w:p>
+      <w:pPr>
+        <w:pBdr/>
+        <w:spacing w:line="331.2" w:lineRule="auto"/>
+        <w:contextualSpacing w:val="0"/>
+        <w:rPr>
+          <w:rFonts w:ascii="Nunito" w:cs="Nunito" w:eastAsia="Nunito" w:hAnsi="Nunito"/>
+          <w:sz w:val="20"/>
+          <w:szCs w:val="20"/>
+        </w:rPr>
       </w:pPr>
       <w:r>
         <w:rPr>
@@ -738,8 +918,14 @@
     </w:p>
     <w:p>
       <w:pPr>
-        <w:spacing w:line="331.2" w:lineRule="auto"/>
-        <w:contextualSpacing w:val="0"/>
+        <w:pBdr/>
+        <w:spacing w:line="331.2" w:lineRule="auto"/>
+        <w:contextualSpacing w:val="0"/>
+        <w:rPr>
+          <w:rFonts w:ascii="Nunito" w:cs="Nunito" w:eastAsia="Nunito" w:hAnsi="Nunito"/>
+          <w:sz w:val="20"/>
+          <w:szCs w:val="20"/>
+        </w:rPr>
       </w:pPr>
       <w:r>
         <mc:AlternateContent>
@@ -1514,12 +1700,12 @@
               <wp:inline distB="114300" distT="114300" distL="114300" distR="114300">
                 <wp:extent cx="3148013" cy="2007600"/>
                 <wp:effectExtent b="0" l="0" r="0" t="0"/>
-                <wp:docPr id="5" name="image09.png"/>
+                <wp:docPr id="5" name="image10.png"/>
                 <a:graphic>
                   <a:graphicData uri="http://schemas.openxmlformats.org/drawingml/2006/picture">
                     <pic:pic>
                       <pic:nvPicPr>
-                        <pic:cNvPr id="0" name="image09.png"/>
+                        <pic:cNvPr id="0" name="image10.png"/>
                         <pic:cNvPicPr preferRelativeResize="0"/>
                       </pic:nvPicPr>
                       <pic:blipFill>
@@ -1553,8 +1739,14 @@
     </w:p>
     <w:p>
       <w:pPr>
-        <w:spacing w:line="331.2" w:lineRule="auto"/>
-        <w:contextualSpacing w:val="0"/>
+        <w:pBdr/>
+        <w:spacing w:line="331.2" w:lineRule="auto"/>
+        <w:contextualSpacing w:val="0"/>
+        <w:rPr>
+          <w:rFonts w:ascii="Nunito" w:cs="Nunito" w:eastAsia="Nunito" w:hAnsi="Nunito"/>
+          <w:sz w:val="20"/>
+          <w:szCs w:val="20"/>
+        </w:rPr>
       </w:pPr>
       <w:r>
         <w:rPr>
@@ -1578,8 +1770,14 @@
     </w:p>
     <w:p>
       <w:pPr>
-        <w:spacing w:line="331.2" w:lineRule="auto"/>
-        <w:contextualSpacing w:val="0"/>
+        <w:pBdr/>
+        <w:spacing w:line="331.2" w:lineRule="auto"/>
+        <w:contextualSpacing w:val="0"/>
+        <w:rPr>
+          <w:rFonts w:ascii="Nunito" w:cs="Nunito" w:eastAsia="Nunito" w:hAnsi="Nunito"/>
+          <w:sz w:val="20"/>
+          <w:szCs w:val="20"/>
+        </w:rPr>
       </w:pPr>
       <w:r>
         <w:rPr>
@@ -1603,19 +1801,31 @@
     </w:p>
     <w:p>
       <w:pPr>
-        <w:spacing w:line="331.2" w:lineRule="auto"/>
-        <w:contextualSpacing w:val="0"/>
-      </w:pPr>
-      <w:r>
-        <w:rPr>
-          <w:rtl w:val="0"/>
-        </w:rPr>
-      </w:r>
-    </w:p>
-    <w:p>
-      <w:pPr>
-        <w:spacing w:line="331.2" w:lineRule="auto"/>
-        <w:contextualSpacing w:val="0"/>
+        <w:pBdr/>
+        <w:spacing w:line="331.2" w:lineRule="auto"/>
+        <w:contextualSpacing w:val="0"/>
+        <w:rPr>
+          <w:rFonts w:ascii="Nunito" w:cs="Nunito" w:eastAsia="Nunito" w:hAnsi="Nunito"/>
+          <w:sz w:val="20"/>
+          <w:szCs w:val="20"/>
+        </w:rPr>
+      </w:pPr>
+      <w:r>
+        <w:rPr>
+          <w:rtl w:val="0"/>
+        </w:rPr>
+      </w:r>
+    </w:p>
+    <w:p>
+      <w:pPr>
+        <w:pBdr/>
+        <w:spacing w:line="331.2" w:lineRule="auto"/>
+        <w:contextualSpacing w:val="0"/>
+        <w:rPr>
+          <w:rFonts w:ascii="Nunito" w:cs="Nunito" w:eastAsia="Nunito" w:hAnsi="Nunito"/>
+          <w:sz w:val="20"/>
+          <w:szCs w:val="20"/>
+        </w:rPr>
       </w:pPr>
       <w:r>
         <w:rPr>
@@ -1633,6 +1843,7 @@
           <w:ilvl w:val="0"/>
           <w:numId w:val="1"/>
         </w:numPr>
+        <w:pBdr/>
         <w:spacing w:line="331.2" w:lineRule="auto"/>
         <w:ind w:left="720" w:hanging="360"/>
         <w:contextualSpacing w:val="1"/>
@@ -1659,6 +1870,7 @@
           <w:ilvl w:val="0"/>
           <w:numId w:val="1"/>
         </w:numPr>
+        <w:pBdr/>
         <w:spacing w:line="331.2" w:lineRule="auto"/>
         <w:ind w:left="720" w:hanging="360"/>
         <w:contextualSpacing w:val="1"/>
@@ -1681,9 +1893,12 @@
     </w:p>
     <w:p>
       <w:pPr>
-        <w:spacing w:line="331.2" w:lineRule="auto"/>
-        <w:contextualSpacing w:val="0"/>
-        <w:rPr/>
+        <w:pBdr/>
+        <w:spacing w:line="331.2" w:lineRule="auto"/>
+        <w:contextualSpacing w:val="0"/>
+        <w:rPr>
+          <w:rFonts w:ascii="Nunito" w:cs="Nunito" w:eastAsia="Nunito" w:hAnsi="Nunito"/>
+        </w:rPr>
       </w:pPr>
       <w:r>
         <w:pict>
@@ -1698,15 +1913,22 @@
     </w:p>
     <w:p>
       <w:pPr>
-        <w:spacing w:line="331.2" w:lineRule="auto"/>
-        <w:contextualSpacing w:val="0"/>
-      </w:pPr>
-      <w:r>
+        <w:pBdr/>
+        <w:spacing w:line="331.2" w:lineRule="auto"/>
+        <w:contextualSpacing w:val="0"/>
         <w:rPr>
           <w:rFonts w:ascii="Bree Serif" w:cs="Bree Serif" w:eastAsia="Bree Serif" w:hAnsi="Bree Serif"/>
           <w:b w:val="1"/>
           <w:sz w:val="28"/>
           <w:szCs w:val="28"/>
+        </w:rPr>
+      </w:pPr>
+      <w:r>
+        <w:rPr>
+          <w:rFonts w:ascii="Bree Serif" w:cs="Bree Serif" w:eastAsia="Bree Serif" w:hAnsi="Bree Serif"/>
+          <w:b w:val="1"/>
+          <w:sz w:val="28"/>
+          <w:szCs w:val="28"/>
           <w:rtl w:val="0"/>
         </w:rPr>
         <w:t xml:space="preserve">Problem #3, “Bar Trick”</w:t>
@@ -1714,8 +1936,14 @@
     </w:p>
     <w:p>
       <w:pPr>
-        <w:spacing w:line="331.2" w:lineRule="auto"/>
-        <w:contextualSpacing w:val="0"/>
+        <w:pBdr/>
+        <w:spacing w:line="331.2" w:lineRule="auto"/>
+        <w:contextualSpacing w:val="0"/>
+        <w:rPr>
+          <w:rFonts w:ascii="Nunito" w:cs="Nunito" w:eastAsia="Nunito" w:hAnsi="Nunito"/>
+          <w:sz w:val="20"/>
+          <w:szCs w:val="20"/>
+        </w:rPr>
       </w:pPr>
       <w:r>
         <w:rPr>
@@ -1729,19 +1957,31 @@
     </w:p>
     <w:p>
       <w:pPr>
-        <w:spacing w:line="331.2" w:lineRule="auto"/>
-        <w:contextualSpacing w:val="0"/>
-      </w:pPr>
-      <w:r>
-        <w:rPr>
-          <w:rtl w:val="0"/>
-        </w:rPr>
-      </w:r>
-    </w:p>
-    <w:p>
-      <w:pPr>
-        <w:spacing w:line="331.2" w:lineRule="auto"/>
-        <w:contextualSpacing w:val="0"/>
+        <w:pBdr/>
+        <w:spacing w:line="331.2" w:lineRule="auto"/>
+        <w:contextualSpacing w:val="0"/>
+        <w:rPr>
+          <w:rFonts w:ascii="Nunito" w:cs="Nunito" w:eastAsia="Nunito" w:hAnsi="Nunito"/>
+          <w:sz w:val="20"/>
+          <w:szCs w:val="20"/>
+        </w:rPr>
+      </w:pPr>
+      <w:r>
+        <w:rPr>
+          <w:rtl w:val="0"/>
+        </w:rPr>
+      </w:r>
+    </w:p>
+    <w:p>
+      <w:pPr>
+        <w:pBdr/>
+        <w:spacing w:line="331.2" w:lineRule="auto"/>
+        <w:contextualSpacing w:val="0"/>
+        <w:rPr>
+          <w:rFonts w:ascii="Nunito" w:cs="Nunito" w:eastAsia="Nunito" w:hAnsi="Nunito"/>
+          <w:sz w:val="20"/>
+          <w:szCs w:val="20"/>
+        </w:rPr>
       </w:pPr>
       <w:r>
         <mc:AlternateContent>
@@ -1858,12 +2098,12 @@
               <wp:inline distB="114300" distT="114300" distL="114300" distR="114300">
                 <wp:extent cx="1814513" cy="795123"/>
                 <wp:effectExtent b="0" l="0" r="0" t="0"/>
-                <wp:docPr id="2" name="image03.png"/>
+                <wp:docPr id="2" name="image4.png"/>
                 <a:graphic>
                   <a:graphicData uri="http://schemas.openxmlformats.org/drawingml/2006/picture">
                     <pic:pic>
                       <pic:nvPicPr>
-                        <pic:cNvPr id="0" name="image03.png"/>
+                        <pic:cNvPr id="0" name="image4.png"/>
                         <pic:cNvPicPr preferRelativeResize="0"/>
                       </pic:nvPicPr>
                       <pic:blipFill>
@@ -1897,19 +2137,31 @@
     </w:p>
     <w:p>
       <w:pPr>
-        <w:spacing w:line="331.2" w:lineRule="auto"/>
-        <w:contextualSpacing w:val="0"/>
-      </w:pPr>
-      <w:r>
-        <w:rPr>
-          <w:rtl w:val="0"/>
-        </w:rPr>
-      </w:r>
-    </w:p>
-    <w:p>
-      <w:pPr>
-        <w:spacing w:line="331.2" w:lineRule="auto"/>
-        <w:contextualSpacing w:val="0"/>
+        <w:pBdr/>
+        <w:spacing w:line="331.2" w:lineRule="auto"/>
+        <w:contextualSpacing w:val="0"/>
+        <w:rPr>
+          <w:rFonts w:ascii="Nunito" w:cs="Nunito" w:eastAsia="Nunito" w:hAnsi="Nunito"/>
+          <w:sz w:val="20"/>
+          <w:szCs w:val="20"/>
+        </w:rPr>
+      </w:pPr>
+      <w:r>
+        <w:rPr>
+          <w:rtl w:val="0"/>
+        </w:rPr>
+      </w:r>
+    </w:p>
+    <w:p>
+      <w:pPr>
+        <w:pBdr/>
+        <w:spacing w:line="331.2" w:lineRule="auto"/>
+        <w:contextualSpacing w:val="0"/>
+        <w:rPr>
+          <w:rFonts w:ascii="Nunito" w:cs="Nunito" w:eastAsia="Nunito" w:hAnsi="Nunito"/>
+          <w:sz w:val="20"/>
+          <w:szCs w:val="20"/>
+        </w:rPr>
       </w:pPr>
       <w:r>
         <w:rPr>
@@ -1943,19 +2195,31 @@
     </w:p>
     <w:p>
       <w:pPr>
-        <w:spacing w:line="331.2" w:lineRule="auto"/>
-        <w:contextualSpacing w:val="0"/>
-      </w:pPr>
-      <w:r>
-        <w:rPr>
-          <w:rtl w:val="0"/>
-        </w:rPr>
-      </w:r>
-    </w:p>
-    <w:p>
-      <w:pPr>
-        <w:spacing w:line="331.2" w:lineRule="auto"/>
-        <w:contextualSpacing w:val="0"/>
+        <w:pBdr/>
+        <w:spacing w:line="331.2" w:lineRule="auto"/>
+        <w:contextualSpacing w:val="0"/>
+        <w:rPr>
+          <w:rFonts w:ascii="Nunito" w:cs="Nunito" w:eastAsia="Nunito" w:hAnsi="Nunito"/>
+          <w:sz w:val="20"/>
+          <w:szCs w:val="20"/>
+        </w:rPr>
+      </w:pPr>
+      <w:r>
+        <w:rPr>
+          <w:rtl w:val="0"/>
+        </w:rPr>
+      </w:r>
+    </w:p>
+    <w:p>
+      <w:pPr>
+        <w:pBdr/>
+        <w:spacing w:line="331.2" w:lineRule="auto"/>
+        <w:contextualSpacing w:val="0"/>
+        <w:rPr>
+          <w:rFonts w:ascii="Nunito" w:cs="Nunito" w:eastAsia="Nunito" w:hAnsi="Nunito"/>
+          <w:sz w:val="20"/>
+          <w:szCs w:val="20"/>
+        </w:rPr>
       </w:pPr>
       <w:r>
         <mc:AlternateContent>
@@ -2502,12 +2766,12 @@
               <wp:inline distB="114300" distT="114300" distL="114300" distR="114300">
                 <wp:extent cx="2209120" cy="1052513"/>
                 <wp:effectExtent b="0" l="0" r="0" t="0"/>
-                <wp:docPr id="1" name="image01.png"/>
+                <wp:docPr id="1" name="image2.png"/>
                 <a:graphic>
                   <a:graphicData uri="http://schemas.openxmlformats.org/drawingml/2006/picture">
                     <pic:pic>
                       <pic:nvPicPr>
-                        <pic:cNvPr id="0" name="image01.png"/>
+                        <pic:cNvPr id="0" name="image2.png"/>
                         <pic:cNvPicPr preferRelativeResize="0"/>
                       </pic:nvPicPr>
                       <pic:blipFill>
@@ -2541,8 +2805,14 @@
     </w:p>
     <w:p>
       <w:pPr>
-        <w:spacing w:line="331.2" w:lineRule="auto"/>
-        <w:contextualSpacing w:val="0"/>
+        <w:pBdr/>
+        <w:spacing w:line="331.2" w:lineRule="auto"/>
+        <w:contextualSpacing w:val="0"/>
+        <w:rPr>
+          <w:rFonts w:ascii="Nunito" w:cs="Nunito" w:eastAsia="Nunito" w:hAnsi="Nunito"/>
+          <w:sz w:val="20"/>
+          <w:szCs w:val="20"/>
+        </w:rPr>
       </w:pPr>
       <w:r>
         <w:rPr>
@@ -2556,8 +2826,14 @@
     </w:p>
     <w:p>
       <w:pPr>
-        <w:spacing w:line="331.2" w:lineRule="auto"/>
-        <w:contextualSpacing w:val="0"/>
+        <w:pBdr/>
+        <w:spacing w:line="331.2" w:lineRule="auto"/>
+        <w:contextualSpacing w:val="0"/>
+        <w:rPr>
+          <w:rFonts w:ascii="Nunito" w:cs="Nunito" w:eastAsia="Nunito" w:hAnsi="Nunito"/>
+          <w:sz w:val="20"/>
+          <w:szCs w:val="20"/>
+        </w:rPr>
       </w:pPr>
       <w:r>
         <mc:AlternateContent>
@@ -3404,12 +3680,12 @@
               <wp:inline distB="114300" distT="114300" distL="114300" distR="114300">
                 <wp:extent cx="2209120" cy="1147811"/>
                 <wp:effectExtent b="0" l="0" r="0" t="0"/>
-                <wp:docPr id="4" name="image07.png"/>
+                <wp:docPr id="4" name="image8.png"/>
                 <a:graphic>
                   <a:graphicData uri="http://schemas.openxmlformats.org/drawingml/2006/picture">
                     <pic:pic>
                       <pic:nvPicPr>
-                        <pic:cNvPr id="0" name="image07.png"/>
+                        <pic:cNvPr id="0" name="image8.png"/>
                         <pic:cNvPicPr preferRelativeResize="0"/>
                       </pic:nvPicPr>
                       <pic:blipFill>
@@ -3443,8 +3719,14 @@
     </w:p>
     <w:p>
       <w:pPr>
-        <w:spacing w:line="331.2" w:lineRule="auto"/>
-        <w:contextualSpacing w:val="0"/>
+        <w:pBdr/>
+        <w:spacing w:line="331.2" w:lineRule="auto"/>
+        <w:contextualSpacing w:val="0"/>
+        <w:rPr>
+          <w:rFonts w:ascii="Nunito" w:cs="Nunito" w:eastAsia="Nunito" w:hAnsi="Nunito"/>
+          <w:sz w:val="20"/>
+          <w:szCs w:val="20"/>
+        </w:rPr>
       </w:pPr>
       <w:r>
         <w:rPr>
@@ -3478,19 +3760,31 @@
     </w:p>
     <w:p>
       <w:pPr>
-        <w:spacing w:line="331.2" w:lineRule="auto"/>
-        <w:contextualSpacing w:val="0"/>
-      </w:pPr>
-      <w:r>
-        <w:rPr>
-          <w:rtl w:val="0"/>
-        </w:rPr>
-      </w:r>
-    </w:p>
-    <w:p>
-      <w:pPr>
-        <w:spacing w:line="331.2" w:lineRule="auto"/>
-        <w:contextualSpacing w:val="0"/>
+        <w:pBdr/>
+        <w:spacing w:line="331.2" w:lineRule="auto"/>
+        <w:contextualSpacing w:val="0"/>
+        <w:rPr>
+          <w:rFonts w:ascii="Nunito" w:cs="Nunito" w:eastAsia="Nunito" w:hAnsi="Nunito"/>
+          <w:sz w:val="20"/>
+          <w:szCs w:val="20"/>
+        </w:rPr>
+      </w:pPr>
+      <w:r>
+        <w:rPr>
+          <w:rtl w:val="0"/>
+        </w:rPr>
+      </w:r>
+    </w:p>
+    <w:p>
+      <w:pPr>
+        <w:pBdr/>
+        <w:spacing w:line="331.2" w:lineRule="auto"/>
+        <w:contextualSpacing w:val="0"/>
+        <w:rPr>
+          <w:rFonts w:ascii="Nunito" w:cs="Nunito" w:eastAsia="Nunito" w:hAnsi="Nunito"/>
+          <w:sz w:val="20"/>
+          <w:szCs w:val="20"/>
+        </w:rPr>
       </w:pPr>
       <w:r>
         <mc:AlternateContent>
@@ -3849,12 +4143,12 @@
               <wp:inline distB="114300" distT="114300" distL="114300" distR="114300">
                 <wp:extent cx="2328863" cy="1041962"/>
                 <wp:effectExtent b="0" l="0" r="0" t="0"/>
-                <wp:docPr id="3" name="image05.png"/>
+                <wp:docPr id="3" name="image6.png"/>
                 <a:graphic>
                   <a:graphicData uri="http://schemas.openxmlformats.org/drawingml/2006/picture">
                     <pic:pic>
                       <pic:nvPicPr>
-                        <pic:cNvPr id="0" name="image05.png"/>
+                        <pic:cNvPr id="0" name="image6.png"/>
                         <pic:cNvPicPr preferRelativeResize="0"/>
                       </pic:nvPicPr>
                       <pic:blipFill>
@@ -3888,8 +4182,14 @@
     </w:p>
     <w:p>
       <w:pPr>
-        <w:spacing w:line="331.2" w:lineRule="auto"/>
-        <w:contextualSpacing w:val="0"/>
+        <w:pBdr/>
+        <w:spacing w:line="331.2" w:lineRule="auto"/>
+        <w:contextualSpacing w:val="0"/>
+        <w:rPr>
+          <w:rFonts w:ascii="Nunito" w:cs="Nunito" w:eastAsia="Nunito" w:hAnsi="Nunito"/>
+          <w:sz w:val="20"/>
+          <w:szCs w:val="20"/>
+        </w:rPr>
       </w:pPr>
       <w:r>
         <w:rPr>
@@ -3903,8 +4203,14 @@
     </w:p>
     <w:p>
       <w:pPr>
-        <w:spacing w:line="331.2" w:lineRule="auto"/>
-        <w:contextualSpacing w:val="0"/>
+        <w:pBdr/>
+        <w:spacing w:line="331.2" w:lineRule="auto"/>
+        <w:contextualSpacing w:val="0"/>
+        <w:rPr>
+          <w:rFonts w:ascii="Nunito" w:cs="Nunito" w:eastAsia="Nunito" w:hAnsi="Nunito"/>
+          <w:sz w:val="20"/>
+          <w:szCs w:val="20"/>
+        </w:rPr>
       </w:pPr>
       <w:r>
         <w:pict>
@@ -3919,15 +4225,22 @@
     </w:p>
     <w:p>
       <w:pPr>
-        <w:spacing w:line="331.2" w:lineRule="auto"/>
-        <w:contextualSpacing w:val="0"/>
-      </w:pPr>
-      <w:r>
+        <w:pBdr/>
+        <w:spacing w:line="331.2" w:lineRule="auto"/>
+        <w:contextualSpacing w:val="0"/>
         <w:rPr>
           <w:rFonts w:ascii="Bree Serif" w:cs="Bree Serif" w:eastAsia="Bree Serif" w:hAnsi="Bree Serif"/>
           <w:b w:val="1"/>
           <w:sz w:val="28"/>
           <w:szCs w:val="28"/>
+        </w:rPr>
+      </w:pPr>
+      <w:r>
+        <w:rPr>
+          <w:rFonts w:ascii="Bree Serif" w:cs="Bree Serif" w:eastAsia="Bree Serif" w:hAnsi="Bree Serif"/>
+          <w:b w:val="1"/>
+          <w:sz w:val="28"/>
+          <w:szCs w:val="28"/>
           <w:rtl w:val="0"/>
         </w:rPr>
         <w:t xml:space="preserve">Problem #4, “Circus”</w:t>
@@ -3935,8 +4248,14 @@
     </w:p>
     <w:p>
       <w:pPr>
-        <w:spacing w:line="331.2" w:lineRule="auto"/>
-        <w:contextualSpacing w:val="0"/>
+        <w:pBdr/>
+        <w:spacing w:line="331.2" w:lineRule="auto"/>
+        <w:contextualSpacing w:val="0"/>
+        <w:rPr>
+          <w:rFonts w:ascii="Nunito" w:cs="Nunito" w:eastAsia="Nunito" w:hAnsi="Nunito"/>
+          <w:sz w:val="20"/>
+          <w:szCs w:val="20"/>
+        </w:rPr>
       </w:pPr>
       <w:r>
         <w:rPr>
@@ -3950,19 +4269,31 @@
     </w:p>
     <w:p>
       <w:pPr>
-        <w:spacing w:line="331.2" w:lineRule="auto"/>
-        <w:contextualSpacing w:val="0"/>
-      </w:pPr>
-      <w:r>
-        <w:rPr>
-          <w:rtl w:val="0"/>
-        </w:rPr>
-      </w:r>
-    </w:p>
-    <w:p>
-      <w:pPr>
-        <w:spacing w:line="331.2" w:lineRule="auto"/>
-        <w:contextualSpacing w:val="0"/>
+        <w:pBdr/>
+        <w:spacing w:line="331.2" w:lineRule="auto"/>
+        <w:contextualSpacing w:val="0"/>
+        <w:rPr>
+          <w:rFonts w:ascii="Nunito" w:cs="Nunito" w:eastAsia="Nunito" w:hAnsi="Nunito"/>
+          <w:sz w:val="12"/>
+          <w:szCs w:val="12"/>
+        </w:rPr>
+      </w:pPr>
+      <w:r>
+        <w:rPr>
+          <w:rtl w:val="0"/>
+        </w:rPr>
+      </w:r>
+    </w:p>
+    <w:p>
+      <w:pPr>
+        <w:pBdr/>
+        <w:spacing w:line="331.2" w:lineRule="auto"/>
+        <w:contextualSpacing w:val="0"/>
+        <w:rPr>
+          <w:rFonts w:ascii="Nunito" w:cs="Nunito" w:eastAsia="Nunito" w:hAnsi="Nunito"/>
+          <w:sz w:val="20"/>
+          <w:szCs w:val="20"/>
+        </w:rPr>
       </w:pPr>
       <w:r>
         <w:rPr>
@@ -3976,8 +4307,14 @@
     </w:p>
     <w:p>
       <w:pPr>
-        <w:spacing w:line="331.2" w:lineRule="auto"/>
-        <w:contextualSpacing w:val="0"/>
+        <w:pBdr/>
+        <w:spacing w:line="331.2" w:lineRule="auto"/>
+        <w:contextualSpacing w:val="0"/>
+        <w:rPr>
+          <w:rFonts w:ascii="Nunito" w:cs="Nunito" w:eastAsia="Nunito" w:hAnsi="Nunito"/>
+          <w:sz w:val="20"/>
+          <w:szCs w:val="20"/>
+        </w:rPr>
       </w:pPr>
       <w:r>
         <w:rPr>
@@ -3988,7 +4325,7 @@
     <w:sectPr>
       <w:headerReference r:id="rId15" w:type="default"/>
       <w:pgSz w:h="15840" w:w="12240"/>
-      <w:pgMar w:bottom="1440" w:top="1440" w:left="1440" w:right="1440"/>
+      <w:pgMar w:bottom="1440" w:top="1440" w:left="1440" w:right="1440" w:header="0"/>
       <w:pgNumType w:start="1"/>
     </w:sectPr>
   </w:body>
@@ -3999,7 +4336,9 @@
 <w:hdr xmlns:mc="http://schemas.openxmlformats.org/markup-compatibility/2006" xmlns:o="urn:schemas-microsoft-com:office:office" xmlns:r="http://schemas.openxmlformats.org/officeDocument/2006/relationships" xmlns:m="http://schemas.openxmlformats.org/officeDocument/2006/math" xmlns:v="urn:schemas-microsoft-com:vml" xmlns:wp="http://schemas.openxmlformats.org/drawingml/2006/wordprocessingDrawing" xmlns:w10="urn:schemas-microsoft-com:office:word" xmlns:w="http://schemas.openxmlformats.org/wordprocessingml/2006/main" xmlns:wne="http://schemas.microsoft.com/office/word/2006/wordml" xmlns:sl="http://schemas.openxmlformats.org/schemaLibrary/2006/main" xmlns:a="http://schemas.openxmlformats.org/drawingml/2006/main" xmlns:pic="http://schemas.openxmlformats.org/drawingml/2006/picture" xmlns:c="http://schemas.openxmlformats.org/drawingml/2006/chart" xmlns:lc="http://schemas.openxmlformats.org/drawingml/2006/lockedCanvas" xmlns:dgm="http://schemas.openxmlformats.org/drawingml/2006/diagram" xmlns:wps="http://schemas.microsoft.com/office/word/2010/wordprocessingShape" xmlns:wpg="http://schemas.microsoft.com/office/word/2010/wordprocessingGroup">
   <w:p>
     <w:pPr>
+      <w:pBdr/>
       <w:contextualSpacing w:val="0"/>
+      <w:rPr/>
     </w:pPr>
     <w:r>
       <w:rPr>
@@ -4150,6 +4489,7 @@
         <w:keepNext w:val="0"/>
         <w:keepLines w:val="0"/>
         <w:widowControl w:val="1"/>
+        <w:pBdr/>
         <w:spacing w:after="0" w:before="0" w:line="276" w:lineRule="auto"/>
         <w:ind w:left="0" w:right="0" w:firstLine="0"/>
         <w:jc w:val="left"/>
@@ -4169,6 +4509,7 @@
     <w:pPr>
       <w:keepNext w:val="1"/>
       <w:keepLines w:val="1"/>
+      <w:pBdr/>
       <w:spacing w:after="120" w:before="400" w:lineRule="auto"/>
       <w:contextualSpacing w:val="1"/>
     </w:pPr>
@@ -4184,6 +4525,7 @@
     <w:pPr>
       <w:keepNext w:val="1"/>
       <w:keepLines w:val="1"/>
+      <w:pBdr/>
       <w:spacing w:after="120" w:before="360" w:lineRule="auto"/>
       <w:contextualSpacing w:val="1"/>
     </w:pPr>
@@ -4200,6 +4542,7 @@
     <w:pPr>
       <w:keepNext w:val="1"/>
       <w:keepLines w:val="1"/>
+      <w:pBdr/>
       <w:spacing w:after="80" w:before="320" w:lineRule="auto"/>
       <w:contextualSpacing w:val="1"/>
     </w:pPr>
@@ -4217,6 +4560,7 @@
     <w:pPr>
       <w:keepNext w:val="1"/>
       <w:keepLines w:val="1"/>
+      <w:pBdr/>
       <w:spacing w:after="80" w:before="280" w:lineRule="auto"/>
       <w:contextualSpacing w:val="1"/>
     </w:pPr>
@@ -4233,6 +4577,7 @@
     <w:pPr>
       <w:keepNext w:val="1"/>
       <w:keepLines w:val="1"/>
+      <w:pBdr/>
       <w:spacing w:after="80" w:before="240" w:lineRule="auto"/>
       <w:contextualSpacing w:val="1"/>
     </w:pPr>
@@ -4249,6 +4594,7 @@
     <w:pPr>
       <w:keepNext w:val="1"/>
       <w:keepLines w:val="1"/>
+      <w:pBdr/>
       <w:spacing w:after="80" w:before="240" w:lineRule="auto"/>
       <w:contextualSpacing w:val="1"/>
     </w:pPr>
@@ -4266,6 +4612,7 @@
     <w:pPr>
       <w:keepNext w:val="1"/>
       <w:keepLines w:val="1"/>
+      <w:pBdr/>
       <w:spacing w:after="60" w:before="0" w:lineRule="auto"/>
       <w:contextualSpacing w:val="1"/>
     </w:pPr>
@@ -4281,6 +4628,7 @@
     <w:pPr>
       <w:keepNext w:val="1"/>
       <w:keepLines w:val="1"/>
+      <w:pBdr/>
       <w:spacing w:after="320" w:before="0" w:lineRule="auto"/>
       <w:contextualSpacing w:val="1"/>
     </w:pPr>

</xml_diff>